<commit_message>
Análisis en frecuencia g1
</commit_message>
<xml_diff>
--- a/G3/Semana 15/Sistemas térmicos/Sistema térmicos.docx
+++ b/G3/Semana 15/Sistemas térmicos/Sistema térmicos.docx
@@ -5759,6 +5759,764 @@
           </m:sSub>
         </m:oMath>
       </m:oMathPara>
+    </w:p>
+    <w:p>
+      <w:pPr>
+        <w:rPr>
+          <w:rFonts w:cstheme="minorHAnsi"/>
+          <w:b/>
+          <w:bCs/>
+          <w:lang w:val="es-CO"/>
+        </w:rPr>
+      </w:pPr>
+      <m:oMathPara>
+        <m:oMath>
+          <m:sSub>
+            <m:sSubPr>
+              <m:ctrlPr>
+                <w:rPr>
+                  <w:rFonts w:ascii="Cambria Math" w:hAnsi="Cambria Math" w:cstheme="minorHAnsi"/>
+                  <w:i/>
+                  <w:lang w:val="es-CO"/>
+                </w:rPr>
+              </m:ctrlPr>
+            </m:sSubPr>
+            <m:e>
+              <m:r>
+                <w:rPr>
+                  <w:rFonts w:ascii="Cambria Math" w:hAnsi="Cambria Math" w:cstheme="minorHAnsi"/>
+                  <w:lang w:val="es-CO"/>
+                </w:rPr>
+                <m:t>q</m:t>
+              </m:r>
+            </m:e>
+            <m:sub>
+              <m:r>
+                <w:rPr>
+                  <w:rFonts w:ascii="Cambria Math" w:hAnsi="Cambria Math" w:cstheme="minorHAnsi"/>
+                  <w:lang w:val="es-CO"/>
+                </w:rPr>
+                <m:t>1</m:t>
+              </m:r>
+            </m:sub>
+          </m:sSub>
+          <m:r>
+            <w:rPr>
+              <w:rFonts w:ascii="Cambria Math" w:eastAsiaTheme="minorEastAsia" w:hAnsi="Cambria Math" w:cstheme="minorHAnsi"/>
+              <w:lang w:val="es-CO"/>
+            </w:rPr>
+            <m:t>+</m:t>
+          </m:r>
+          <m:f>
+            <m:fPr>
+              <m:ctrlPr>
+                <w:rPr>
+                  <w:rFonts w:ascii="Cambria Math" w:eastAsiaTheme="minorEastAsia" w:hAnsi="Cambria Math" w:cstheme="minorHAnsi"/>
+                  <w:i/>
+                  <w:lang w:val="es-CO"/>
+                </w:rPr>
+              </m:ctrlPr>
+            </m:fPr>
+            <m:num>
+              <m:sSub>
+                <m:sSubPr>
+                  <m:ctrlPr>
+                    <w:rPr>
+                      <w:rFonts w:ascii="Cambria Math" w:eastAsiaTheme="minorEastAsia" w:hAnsi="Cambria Math" w:cstheme="minorHAnsi"/>
+                      <w:i/>
+                      <w:lang w:val="es-CO"/>
+                    </w:rPr>
+                  </m:ctrlPr>
+                </m:sSubPr>
+                <m:e>
+                  <m:r>
+                    <w:rPr>
+                      <w:rFonts w:ascii="Cambria Math" w:eastAsiaTheme="minorEastAsia" w:hAnsi="Cambria Math" w:cstheme="minorHAnsi"/>
+                      <w:lang w:val="es-CO"/>
+                    </w:rPr>
+                    <m:t>θ</m:t>
+                  </m:r>
+                </m:e>
+                <m:sub>
+                  <m:r>
+                    <w:rPr>
+                      <w:rFonts w:ascii="Cambria Math" w:eastAsiaTheme="minorEastAsia" w:hAnsi="Cambria Math" w:cstheme="minorHAnsi"/>
+                      <w:lang w:val="es-CO"/>
+                    </w:rPr>
+                    <m:t>2</m:t>
+                  </m:r>
+                </m:sub>
+              </m:sSub>
+              <m:r>
+                <w:rPr>
+                  <w:rFonts w:ascii="Cambria Math" w:eastAsiaTheme="minorEastAsia" w:hAnsi="Cambria Math" w:cstheme="minorHAnsi"/>
+                  <w:lang w:val="es-CO"/>
+                </w:rPr>
+                <m:t>-</m:t>
+              </m:r>
+              <m:sSub>
+                <m:sSubPr>
+                  <m:ctrlPr>
+                    <w:rPr>
+                      <w:rFonts w:ascii="Cambria Math" w:eastAsiaTheme="minorEastAsia" w:hAnsi="Cambria Math" w:cstheme="minorHAnsi"/>
+                      <w:i/>
+                      <w:lang w:val="es-CO"/>
+                    </w:rPr>
+                  </m:ctrlPr>
+                </m:sSubPr>
+                <m:e>
+                  <m:r>
+                    <w:rPr>
+                      <w:rFonts w:ascii="Cambria Math" w:eastAsiaTheme="minorEastAsia" w:hAnsi="Cambria Math" w:cstheme="minorHAnsi"/>
+                      <w:lang w:val="es-CO"/>
+                    </w:rPr>
+                    <m:t>θ</m:t>
+                  </m:r>
+                </m:e>
+                <m:sub>
+                  <m:r>
+                    <w:rPr>
+                      <w:rFonts w:ascii="Cambria Math" w:eastAsiaTheme="minorEastAsia" w:hAnsi="Cambria Math" w:cstheme="minorHAnsi"/>
+                      <w:lang w:val="es-CO"/>
+                    </w:rPr>
+                    <m:t>1</m:t>
+                  </m:r>
+                </m:sub>
+              </m:sSub>
+            </m:num>
+            <m:den>
+              <m:sSub>
+                <m:sSubPr>
+                  <m:ctrlPr>
+                    <w:rPr>
+                      <w:rFonts w:ascii="Cambria Math" w:eastAsiaTheme="minorEastAsia" w:hAnsi="Cambria Math" w:cstheme="minorHAnsi"/>
+                      <w:i/>
+                      <w:lang w:val="es-CO"/>
+                    </w:rPr>
+                  </m:ctrlPr>
+                </m:sSubPr>
+                <m:e>
+                  <m:r>
+                    <w:rPr>
+                      <w:rFonts w:ascii="Cambria Math" w:eastAsiaTheme="minorEastAsia" w:hAnsi="Cambria Math" w:cstheme="minorHAnsi"/>
+                      <w:lang w:val="es-CO"/>
+                    </w:rPr>
+                    <m:t>R</m:t>
+                  </m:r>
+                </m:e>
+                <m:sub>
+                  <m:r>
+                    <w:rPr>
+                      <w:rFonts w:ascii="Cambria Math" w:eastAsiaTheme="minorEastAsia" w:hAnsi="Cambria Math" w:cstheme="minorHAnsi"/>
+                      <w:lang w:val="es-CO"/>
+                    </w:rPr>
+                    <m:t>2</m:t>
+                  </m:r>
+                </m:sub>
+              </m:sSub>
+            </m:den>
+          </m:f>
+          <m:r>
+            <w:rPr>
+              <w:rFonts w:ascii="Cambria Math" w:eastAsiaTheme="minorEastAsia" w:hAnsi="Cambria Math" w:cstheme="minorHAnsi"/>
+              <w:lang w:val="es-CO"/>
+            </w:rPr>
+            <m:t>=</m:t>
+          </m:r>
+          <m:sSub>
+            <m:sSubPr>
+              <m:ctrlPr>
+                <w:rPr>
+                  <w:rFonts w:ascii="Cambria Math" w:eastAsiaTheme="minorEastAsia" w:hAnsi="Cambria Math" w:cstheme="minorHAnsi"/>
+                  <w:i/>
+                  <w:lang w:val="es-CO"/>
+                </w:rPr>
+              </m:ctrlPr>
+            </m:sSubPr>
+            <m:e>
+              <m:r>
+                <w:rPr>
+                  <w:rFonts w:ascii="Cambria Math" w:eastAsiaTheme="minorEastAsia" w:hAnsi="Cambria Math" w:cstheme="minorHAnsi"/>
+                  <w:lang w:val="es-CO"/>
+                </w:rPr>
+                <m:t>C</m:t>
+              </m:r>
+            </m:e>
+            <m:sub>
+              <m:r>
+                <w:rPr>
+                  <w:rFonts w:ascii="Cambria Math" w:eastAsiaTheme="minorEastAsia" w:hAnsi="Cambria Math" w:cstheme="minorHAnsi"/>
+                  <w:lang w:val="es-CO"/>
+                </w:rPr>
+                <m:t>1</m:t>
+              </m:r>
+            </m:sub>
+          </m:sSub>
+          <m:f>
+            <m:fPr>
+              <m:ctrlPr>
+                <w:rPr>
+                  <w:rFonts w:ascii="Cambria Math" w:eastAsiaTheme="minorEastAsia" w:hAnsi="Cambria Math" w:cstheme="minorHAnsi"/>
+                  <w:i/>
+                  <w:lang w:val="es-CO"/>
+                </w:rPr>
+              </m:ctrlPr>
+            </m:fPr>
+            <m:num>
+              <m:r>
+                <w:rPr>
+                  <w:rFonts w:ascii="Cambria Math" w:eastAsiaTheme="minorEastAsia" w:hAnsi="Cambria Math" w:cstheme="minorHAnsi"/>
+                  <w:lang w:val="es-CO"/>
+                </w:rPr>
+                <m:t>d</m:t>
+              </m:r>
+              <m:sSub>
+                <m:sSubPr>
+                  <m:ctrlPr>
+                    <w:rPr>
+                      <w:rFonts w:ascii="Cambria Math" w:eastAsiaTheme="minorEastAsia" w:hAnsi="Cambria Math" w:cstheme="minorHAnsi"/>
+                      <w:i/>
+                      <w:lang w:val="es-CO"/>
+                    </w:rPr>
+                  </m:ctrlPr>
+                </m:sSubPr>
+                <m:e>
+                  <m:r>
+                    <w:rPr>
+                      <w:rFonts w:ascii="Cambria Math" w:eastAsiaTheme="minorEastAsia" w:hAnsi="Cambria Math" w:cstheme="minorHAnsi"/>
+                      <w:lang w:val="es-CO"/>
+                    </w:rPr>
+                    <m:t>θ</m:t>
+                  </m:r>
+                </m:e>
+                <m:sub>
+                  <m:r>
+                    <w:rPr>
+                      <w:rFonts w:ascii="Cambria Math" w:eastAsiaTheme="minorEastAsia" w:hAnsi="Cambria Math" w:cstheme="minorHAnsi"/>
+                      <w:lang w:val="es-CO"/>
+                    </w:rPr>
+                    <m:t>1</m:t>
+                  </m:r>
+                </m:sub>
+              </m:sSub>
+            </m:num>
+            <m:den>
+              <m:r>
+                <w:rPr>
+                  <w:rFonts w:ascii="Cambria Math" w:eastAsiaTheme="minorEastAsia" w:hAnsi="Cambria Math" w:cstheme="minorHAnsi"/>
+                  <w:lang w:val="es-CO"/>
+                </w:rPr>
+                <m:t>dt</m:t>
+              </m:r>
+            </m:den>
+          </m:f>
+          <m:r>
+            <w:rPr>
+              <w:rFonts w:ascii="Cambria Math" w:eastAsiaTheme="minorEastAsia" w:hAnsi="Cambria Math" w:cstheme="minorHAnsi"/>
+              <w:lang w:val="es-CO"/>
+            </w:rPr>
+            <m:t>+</m:t>
+          </m:r>
+          <m:f>
+            <m:fPr>
+              <m:ctrlPr>
+                <w:rPr>
+                  <w:rFonts w:ascii="Cambria Math" w:eastAsiaTheme="minorEastAsia" w:hAnsi="Cambria Math" w:cstheme="minorHAnsi"/>
+                  <w:i/>
+                  <w:lang w:val="es-CO"/>
+                </w:rPr>
+              </m:ctrlPr>
+            </m:fPr>
+            <m:num>
+              <m:sSub>
+                <m:sSubPr>
+                  <m:ctrlPr>
+                    <w:rPr>
+                      <w:rFonts w:ascii="Cambria Math" w:eastAsiaTheme="minorEastAsia" w:hAnsi="Cambria Math" w:cstheme="minorHAnsi"/>
+                      <w:i/>
+                      <w:lang w:val="es-CO"/>
+                    </w:rPr>
+                  </m:ctrlPr>
+                </m:sSubPr>
+                <m:e>
+                  <m:r>
+                    <w:rPr>
+                      <w:rFonts w:ascii="Cambria Math" w:eastAsiaTheme="minorEastAsia" w:hAnsi="Cambria Math" w:cstheme="minorHAnsi"/>
+                      <w:lang w:val="es-CO"/>
+                    </w:rPr>
+                    <m:t>θ</m:t>
+                  </m:r>
+                </m:e>
+                <m:sub>
+                  <m:r>
+                    <w:rPr>
+                      <w:rFonts w:ascii="Cambria Math" w:eastAsiaTheme="minorEastAsia" w:hAnsi="Cambria Math" w:cstheme="minorHAnsi"/>
+                      <w:lang w:val="es-CO"/>
+                    </w:rPr>
+                    <m:t>1</m:t>
+                  </m:r>
+                </m:sub>
+              </m:sSub>
+              <m:r>
+                <w:rPr>
+                  <w:rFonts w:ascii="Cambria Math" w:eastAsiaTheme="minorEastAsia" w:hAnsi="Cambria Math" w:cstheme="minorHAnsi"/>
+                  <w:lang w:val="es-CO"/>
+                </w:rPr>
+                <m:t>-</m:t>
+              </m:r>
+              <m:sSub>
+                <m:sSubPr>
+                  <m:ctrlPr>
+                    <w:rPr>
+                      <w:rFonts w:ascii="Cambria Math" w:eastAsiaTheme="minorEastAsia" w:hAnsi="Cambria Math" w:cstheme="minorHAnsi"/>
+                      <w:i/>
+                      <w:lang w:val="es-CO"/>
+                    </w:rPr>
+                  </m:ctrlPr>
+                </m:sSubPr>
+                <m:e>
+                  <m:r>
+                    <w:rPr>
+                      <w:rFonts w:ascii="Cambria Math" w:eastAsiaTheme="minorEastAsia" w:hAnsi="Cambria Math" w:cstheme="minorHAnsi"/>
+                      <w:lang w:val="es-CO"/>
+                    </w:rPr>
+                    <m:t>θ</m:t>
+                  </m:r>
+                </m:e>
+                <m:sub>
+                  <m:r>
+                    <w:rPr>
+                      <w:rFonts w:ascii="Cambria Math" w:eastAsiaTheme="minorEastAsia" w:hAnsi="Cambria Math" w:cstheme="minorHAnsi"/>
+                      <w:lang w:val="es-CO"/>
+                    </w:rPr>
+                    <m:t>a</m:t>
+                  </m:r>
+                </m:sub>
+              </m:sSub>
+            </m:num>
+            <m:den>
+              <m:sSub>
+                <m:sSubPr>
+                  <m:ctrlPr>
+                    <w:rPr>
+                      <w:rFonts w:ascii="Cambria Math" w:eastAsiaTheme="minorEastAsia" w:hAnsi="Cambria Math" w:cstheme="minorHAnsi"/>
+                      <w:i/>
+                      <w:lang w:val="es-CO"/>
+                    </w:rPr>
+                  </m:ctrlPr>
+                </m:sSubPr>
+                <m:e>
+                  <m:r>
+                    <w:rPr>
+                      <w:rFonts w:ascii="Cambria Math" w:eastAsiaTheme="minorEastAsia" w:hAnsi="Cambria Math" w:cstheme="minorHAnsi"/>
+                      <w:lang w:val="es-CO"/>
+                    </w:rPr>
+                    <m:t>R</m:t>
+                  </m:r>
+                </m:e>
+                <m:sub>
+                  <m:r>
+                    <w:rPr>
+                      <w:rFonts w:ascii="Cambria Math" w:eastAsiaTheme="minorEastAsia" w:hAnsi="Cambria Math" w:cstheme="minorHAnsi"/>
+                      <w:lang w:val="es-CO"/>
+                    </w:rPr>
+                    <m:t>1</m:t>
+                  </m:r>
+                </m:sub>
+              </m:sSub>
+            </m:den>
+          </m:f>
+        </m:oMath>
+      </m:oMathPara>
+    </w:p>
+    <w:p>
+      <w:pPr>
+        <w:rPr>
+          <w:rFonts w:cstheme="minorHAnsi"/>
+          <w:b/>
+          <w:bCs/>
+          <w:lang w:val="es-CO"/>
+        </w:rPr>
+      </w:pPr>
+      <m:oMathPara>
+        <m:oMath>
+          <m:sSub>
+            <m:sSubPr>
+              <m:ctrlPr>
+                <w:rPr>
+                  <w:rFonts w:ascii="Cambria Math" w:hAnsi="Cambria Math" w:cstheme="minorHAnsi"/>
+                  <w:i/>
+                  <w:lang w:val="es-CO"/>
+                </w:rPr>
+              </m:ctrlPr>
+            </m:sSubPr>
+            <m:e>
+              <m:r>
+                <w:rPr>
+                  <w:rFonts w:ascii="Cambria Math" w:hAnsi="Cambria Math" w:cstheme="minorHAnsi"/>
+                  <w:lang w:val="es-CO"/>
+                </w:rPr>
+                <m:t>q</m:t>
+              </m:r>
+            </m:e>
+            <m:sub>
+              <m:r>
+                <w:rPr>
+                  <w:rFonts w:ascii="Cambria Math" w:hAnsi="Cambria Math" w:cstheme="minorHAnsi"/>
+                  <w:lang w:val="es-CO"/>
+                </w:rPr>
+                <m:t>2</m:t>
+              </m:r>
+            </m:sub>
+          </m:sSub>
+          <m:r>
+            <w:rPr>
+              <w:rFonts w:ascii="Cambria Math" w:eastAsiaTheme="minorEastAsia" w:hAnsi="Cambria Math" w:cstheme="minorHAnsi"/>
+              <w:lang w:val="es-CO"/>
+            </w:rPr>
+            <m:t>=</m:t>
+          </m:r>
+          <m:sSub>
+            <m:sSubPr>
+              <m:ctrlPr>
+                <w:rPr>
+                  <w:rFonts w:ascii="Cambria Math" w:eastAsiaTheme="minorEastAsia" w:hAnsi="Cambria Math" w:cstheme="minorHAnsi"/>
+                  <w:i/>
+                  <w:lang w:val="es-CO"/>
+                </w:rPr>
+              </m:ctrlPr>
+            </m:sSubPr>
+            <m:e>
+              <m:r>
+                <w:rPr>
+                  <w:rFonts w:ascii="Cambria Math" w:eastAsiaTheme="minorEastAsia" w:hAnsi="Cambria Math" w:cstheme="minorHAnsi"/>
+                  <w:lang w:val="es-CO"/>
+                </w:rPr>
+                <m:t>C</m:t>
+              </m:r>
+            </m:e>
+            <m:sub>
+              <m:r>
+                <w:rPr>
+                  <w:rFonts w:ascii="Cambria Math" w:eastAsiaTheme="minorEastAsia" w:hAnsi="Cambria Math" w:cstheme="minorHAnsi"/>
+                  <w:lang w:val="es-CO"/>
+                </w:rPr>
+                <m:t>2</m:t>
+              </m:r>
+            </m:sub>
+          </m:sSub>
+          <m:f>
+            <m:fPr>
+              <m:ctrlPr>
+                <w:rPr>
+                  <w:rFonts w:ascii="Cambria Math" w:eastAsiaTheme="minorEastAsia" w:hAnsi="Cambria Math" w:cstheme="minorHAnsi"/>
+                  <w:i/>
+                  <w:lang w:val="es-CO"/>
+                </w:rPr>
+              </m:ctrlPr>
+            </m:fPr>
+            <m:num>
+              <m:r>
+                <w:rPr>
+                  <w:rFonts w:ascii="Cambria Math" w:eastAsiaTheme="minorEastAsia" w:hAnsi="Cambria Math" w:cstheme="minorHAnsi"/>
+                  <w:lang w:val="es-CO"/>
+                </w:rPr>
+                <m:t>d</m:t>
+              </m:r>
+              <m:sSub>
+                <m:sSubPr>
+                  <m:ctrlPr>
+                    <w:rPr>
+                      <w:rFonts w:ascii="Cambria Math" w:eastAsiaTheme="minorEastAsia" w:hAnsi="Cambria Math" w:cstheme="minorHAnsi"/>
+                      <w:i/>
+                      <w:lang w:val="es-CO"/>
+                    </w:rPr>
+                  </m:ctrlPr>
+                </m:sSubPr>
+                <m:e>
+                  <m:r>
+                    <w:rPr>
+                      <w:rFonts w:ascii="Cambria Math" w:eastAsiaTheme="minorEastAsia" w:hAnsi="Cambria Math" w:cstheme="minorHAnsi"/>
+                      <w:lang w:val="es-CO"/>
+                    </w:rPr>
+                    <m:t>θ</m:t>
+                  </m:r>
+                </m:e>
+                <m:sub>
+                  <m:r>
+                    <w:rPr>
+                      <w:rFonts w:ascii="Cambria Math" w:eastAsiaTheme="minorEastAsia" w:hAnsi="Cambria Math" w:cstheme="minorHAnsi"/>
+                      <w:lang w:val="es-CO"/>
+                    </w:rPr>
+                    <m:t>2</m:t>
+                  </m:r>
+                </m:sub>
+              </m:sSub>
+            </m:num>
+            <m:den>
+              <m:r>
+                <w:rPr>
+                  <w:rFonts w:ascii="Cambria Math" w:eastAsiaTheme="minorEastAsia" w:hAnsi="Cambria Math" w:cstheme="minorHAnsi"/>
+                  <w:lang w:val="es-CO"/>
+                </w:rPr>
+                <m:t>dt</m:t>
+              </m:r>
+            </m:den>
+          </m:f>
+          <m:r>
+            <w:rPr>
+              <w:rFonts w:ascii="Cambria Math" w:eastAsiaTheme="minorEastAsia" w:hAnsi="Cambria Math" w:cstheme="minorHAnsi"/>
+              <w:lang w:val="es-CO"/>
+            </w:rPr>
+            <m:t>+</m:t>
+          </m:r>
+          <m:f>
+            <m:fPr>
+              <m:ctrlPr>
+                <w:rPr>
+                  <w:rFonts w:ascii="Cambria Math" w:eastAsiaTheme="minorEastAsia" w:hAnsi="Cambria Math" w:cstheme="minorHAnsi"/>
+                  <w:i/>
+                  <w:lang w:val="es-CO"/>
+                </w:rPr>
+              </m:ctrlPr>
+            </m:fPr>
+            <m:num>
+              <m:sSub>
+                <m:sSubPr>
+                  <m:ctrlPr>
+                    <w:rPr>
+                      <w:rFonts w:ascii="Cambria Math" w:eastAsiaTheme="minorEastAsia" w:hAnsi="Cambria Math" w:cstheme="minorHAnsi"/>
+                      <w:i/>
+                      <w:lang w:val="es-CO"/>
+                    </w:rPr>
+                  </m:ctrlPr>
+                </m:sSubPr>
+                <m:e>
+                  <m:r>
+                    <w:rPr>
+                      <w:rFonts w:ascii="Cambria Math" w:eastAsiaTheme="minorEastAsia" w:hAnsi="Cambria Math" w:cstheme="minorHAnsi"/>
+                      <w:lang w:val="es-CO"/>
+                    </w:rPr>
+                    <m:t>θ</m:t>
+                  </m:r>
+                </m:e>
+                <m:sub>
+                  <m:r>
+                    <w:rPr>
+                      <w:rFonts w:ascii="Cambria Math" w:eastAsiaTheme="minorEastAsia" w:hAnsi="Cambria Math" w:cstheme="minorHAnsi"/>
+                      <w:lang w:val="es-CO"/>
+                    </w:rPr>
+                    <m:t>2</m:t>
+                  </m:r>
+                </m:sub>
+              </m:sSub>
+              <m:r>
+                <w:rPr>
+                  <w:rFonts w:ascii="Cambria Math" w:eastAsiaTheme="minorEastAsia" w:hAnsi="Cambria Math" w:cstheme="minorHAnsi"/>
+                  <w:lang w:val="es-CO"/>
+                </w:rPr>
+                <m:t>-</m:t>
+              </m:r>
+              <m:sSub>
+                <m:sSubPr>
+                  <m:ctrlPr>
+                    <w:rPr>
+                      <w:rFonts w:ascii="Cambria Math" w:eastAsiaTheme="minorEastAsia" w:hAnsi="Cambria Math" w:cstheme="minorHAnsi"/>
+                      <w:i/>
+                      <w:lang w:val="es-CO"/>
+                    </w:rPr>
+                  </m:ctrlPr>
+                </m:sSubPr>
+                <m:e>
+                  <m:r>
+                    <w:rPr>
+                      <w:rFonts w:ascii="Cambria Math" w:eastAsiaTheme="minorEastAsia" w:hAnsi="Cambria Math" w:cstheme="minorHAnsi"/>
+                      <w:lang w:val="es-CO"/>
+                    </w:rPr>
+                    <m:t>θ</m:t>
+                  </m:r>
+                </m:e>
+                <m:sub>
+                  <m:r>
+                    <w:rPr>
+                      <w:rFonts w:ascii="Cambria Math" w:eastAsiaTheme="minorEastAsia" w:hAnsi="Cambria Math" w:cstheme="minorHAnsi"/>
+                      <w:lang w:val="es-CO"/>
+                    </w:rPr>
+                    <m:t>a</m:t>
+                  </m:r>
+                </m:sub>
+              </m:sSub>
+            </m:num>
+            <m:den>
+              <m:sSub>
+                <m:sSubPr>
+                  <m:ctrlPr>
+                    <w:rPr>
+                      <w:rFonts w:ascii="Cambria Math" w:eastAsiaTheme="minorEastAsia" w:hAnsi="Cambria Math" w:cstheme="minorHAnsi"/>
+                      <w:i/>
+                      <w:lang w:val="es-CO"/>
+                    </w:rPr>
+                  </m:ctrlPr>
+                </m:sSubPr>
+                <m:e>
+                  <m:r>
+                    <w:rPr>
+                      <w:rFonts w:ascii="Cambria Math" w:eastAsiaTheme="minorEastAsia" w:hAnsi="Cambria Math" w:cstheme="minorHAnsi"/>
+                      <w:lang w:val="es-CO"/>
+                    </w:rPr>
+                    <m:t>R</m:t>
+                  </m:r>
+                </m:e>
+                <m:sub>
+                  <m:r>
+                    <w:rPr>
+                      <w:rFonts w:ascii="Cambria Math" w:eastAsiaTheme="minorEastAsia" w:hAnsi="Cambria Math" w:cstheme="minorHAnsi"/>
+                      <w:lang w:val="es-CO"/>
+                    </w:rPr>
+                    <m:t>3</m:t>
+                  </m:r>
+                </m:sub>
+              </m:sSub>
+            </m:den>
+          </m:f>
+          <m:r>
+            <w:rPr>
+              <w:rFonts w:ascii="Cambria Math" w:eastAsiaTheme="minorEastAsia" w:hAnsi="Cambria Math" w:cstheme="minorHAnsi"/>
+              <w:lang w:val="es-CO"/>
+            </w:rPr>
+            <m:t>+</m:t>
+          </m:r>
+          <m:f>
+            <m:fPr>
+              <m:ctrlPr>
+                <w:rPr>
+                  <w:rFonts w:ascii="Cambria Math" w:eastAsiaTheme="minorEastAsia" w:hAnsi="Cambria Math" w:cstheme="minorHAnsi"/>
+                  <w:i/>
+                  <w:lang w:val="es-CO"/>
+                </w:rPr>
+              </m:ctrlPr>
+            </m:fPr>
+            <m:num>
+              <m:sSub>
+                <m:sSubPr>
+                  <m:ctrlPr>
+                    <w:rPr>
+                      <w:rFonts w:ascii="Cambria Math" w:eastAsiaTheme="minorEastAsia" w:hAnsi="Cambria Math" w:cstheme="minorHAnsi"/>
+                      <w:i/>
+                      <w:lang w:val="es-CO"/>
+                    </w:rPr>
+                  </m:ctrlPr>
+                </m:sSubPr>
+                <m:e>
+                  <m:r>
+                    <w:rPr>
+                      <w:rFonts w:ascii="Cambria Math" w:eastAsiaTheme="minorEastAsia" w:hAnsi="Cambria Math" w:cstheme="minorHAnsi"/>
+                      <w:lang w:val="es-CO"/>
+                    </w:rPr>
+                    <m:t>θ</m:t>
+                  </m:r>
+                </m:e>
+                <m:sub>
+                  <m:r>
+                    <w:rPr>
+                      <w:rFonts w:ascii="Cambria Math" w:eastAsiaTheme="minorEastAsia" w:hAnsi="Cambria Math" w:cstheme="minorHAnsi"/>
+                      <w:lang w:val="es-CO"/>
+                    </w:rPr>
+                    <m:t>2</m:t>
+                  </m:r>
+                </m:sub>
+              </m:sSub>
+              <m:r>
+                <w:rPr>
+                  <w:rFonts w:ascii="Cambria Math" w:eastAsiaTheme="minorEastAsia" w:hAnsi="Cambria Math" w:cstheme="minorHAnsi"/>
+                  <w:lang w:val="es-CO"/>
+                </w:rPr>
+                <m:t>-</m:t>
+              </m:r>
+              <m:sSub>
+                <m:sSubPr>
+                  <m:ctrlPr>
+                    <w:rPr>
+                      <w:rFonts w:ascii="Cambria Math" w:eastAsiaTheme="minorEastAsia" w:hAnsi="Cambria Math" w:cstheme="minorHAnsi"/>
+                      <w:i/>
+                      <w:lang w:val="es-CO"/>
+                    </w:rPr>
+                  </m:ctrlPr>
+                </m:sSubPr>
+                <m:e>
+                  <m:r>
+                    <w:rPr>
+                      <w:rFonts w:ascii="Cambria Math" w:eastAsiaTheme="minorEastAsia" w:hAnsi="Cambria Math" w:cstheme="minorHAnsi"/>
+                      <w:lang w:val="es-CO"/>
+                    </w:rPr>
+                    <m:t>θ</m:t>
+                  </m:r>
+                </m:e>
+                <m:sub>
+                  <m:r>
+                    <w:rPr>
+                      <w:rFonts w:ascii="Cambria Math" w:eastAsiaTheme="minorEastAsia" w:hAnsi="Cambria Math" w:cstheme="minorHAnsi"/>
+                      <w:lang w:val="es-CO"/>
+                    </w:rPr>
+                    <m:t>1</m:t>
+                  </m:r>
+                </m:sub>
+              </m:sSub>
+            </m:num>
+            <m:den>
+              <m:sSub>
+                <m:sSubPr>
+                  <m:ctrlPr>
+                    <w:rPr>
+                      <w:rFonts w:ascii="Cambria Math" w:eastAsiaTheme="minorEastAsia" w:hAnsi="Cambria Math" w:cstheme="minorHAnsi"/>
+                      <w:i/>
+                      <w:lang w:val="es-CO"/>
+                    </w:rPr>
+                  </m:ctrlPr>
+                </m:sSubPr>
+                <m:e>
+                  <m:r>
+                    <w:rPr>
+                      <w:rFonts w:ascii="Cambria Math" w:eastAsiaTheme="minorEastAsia" w:hAnsi="Cambria Math" w:cstheme="minorHAnsi"/>
+                      <w:lang w:val="es-CO"/>
+                    </w:rPr>
+                    <m:t>R</m:t>
+                  </m:r>
+                </m:e>
+                <m:sub>
+                  <m:r>
+                    <w:rPr>
+                      <w:rFonts w:ascii="Cambria Math" w:eastAsiaTheme="minorEastAsia" w:hAnsi="Cambria Math" w:cstheme="minorHAnsi"/>
+                      <w:lang w:val="es-CO"/>
+                    </w:rPr>
+                    <m:t>2</m:t>
+                  </m:r>
+                </m:sub>
+              </m:sSub>
+            </m:den>
+          </m:f>
+        </m:oMath>
+      </m:oMathPara>
+    </w:p>
+    <w:p>
+      <w:pPr>
+        <w:rPr>
+          <w:rFonts w:cstheme="minorHAnsi"/>
+          <w:b/>
+          <w:bCs/>
+          <w:lang w:val="es-CO"/>
+        </w:rPr>
+      </w:pPr>
+    </w:p>
+    <w:p>
+      <w:pPr>
+        <w:rPr>
+          <w:rFonts w:cstheme="minorHAnsi"/>
+          <w:b/>
+          <w:bCs/>
+          <w:lang w:val="es-CO"/>
+        </w:rPr>
+      </w:pPr>
     </w:p>
     <w:p>
       <w:pPr>

</xml_diff>